<commit_message>
Advanced C Programming Assignment 6 Draw Figure Revisit done
</commit_message>
<xml_diff>
--- a/111-2/ADVANCED C PROGRAMMING/Assignment 6 Draw Figure Revisit/assgn6_D1166506.docx
+++ b/111-2/ADVANCED C PROGRAMMING/Assignment 6 Draw Figure Revisit/assgn6_D1166506.docx
@@ -49,12 +49,7 @@
     </w:p>
     <w:p>
       <w:pPr>
-        <w:pStyle w:val="a3"/>
-        <w:numPr>
-          <w:ilvl w:val="0"/>
-          <w:numId w:val="10"/>
-        </w:numPr>
-        <w:ind w:leftChars="0"/>
+        <w:ind w:firstLine="480"/>
         <w:rPr>
           <w:sz w:val="28"/>
           <w:szCs w:val="28"/>
@@ -62,355 +57,25 @@
       </w:pPr>
       <w:r>
         <w:rPr>
+          <w:rFonts w:hint="eastAsia"/>
           <w:sz w:val="28"/>
           <w:szCs w:val="28"/>
         </w:rPr>
-        <w:t>Exp</w:t>
+        <w:t>I</w:t>
       </w:r>
       <w:r>
         <w:rPr>
           <w:sz w:val="28"/>
           <w:szCs w:val="28"/>
         </w:rPr>
-        <w:t>lain the differences in programming complex number assignments using C and C++</w:t>
+        <w:t xml:space="preserve">n this program, I used 4 classed: Draw, Square, Triangle, and Rhombus, respectively. </w:t>
       </w:r>
       <w:r>
         <w:rPr>
           <w:sz w:val="28"/>
           <w:szCs w:val="28"/>
         </w:rPr>
-        <w:t>:</w:t>
-      </w:r>
-    </w:p>
-    <w:p>
-      <w:pPr>
-        <w:pStyle w:val="a3"/>
-        <w:ind w:leftChars="0" w:firstLine="480"/>
-        <w:rPr>
-          <w:sz w:val="28"/>
-          <w:szCs w:val="28"/>
-        </w:rPr>
-      </w:pPr>
-      <w:r>
-        <w:rPr>
-          <w:sz w:val="28"/>
-          <w:szCs w:val="28"/>
-        </w:rPr>
-        <w:t>There are two of the most significant differences beyond the</w:t>
-      </w:r>
-      <w:r>
-        <w:rPr>
-          <w:sz w:val="28"/>
-          <w:szCs w:val="28"/>
-        </w:rPr>
-        <w:t xml:space="preserve"> </w:t>
-      </w:r>
-      <w:r>
-        <w:rPr>
-          <w:sz w:val="28"/>
-          <w:szCs w:val="28"/>
-        </w:rPr>
-        <w:t>code I implemented: Class and Namespace.</w:t>
-      </w:r>
-    </w:p>
-    <w:p>
-      <w:pPr>
-        <w:pStyle w:val="a3"/>
-        <w:ind w:leftChars="0" w:left="372"/>
-        <w:rPr>
-          <w:sz w:val="28"/>
-          <w:szCs w:val="28"/>
-        </w:rPr>
-      </w:pPr>
-    </w:p>
-    <w:p>
-      <w:pPr>
-        <w:pStyle w:val="a3"/>
-        <w:ind w:leftChars="0" w:firstLine="480"/>
-        <w:rPr>
-          <w:sz w:val="28"/>
-          <w:szCs w:val="28"/>
-        </w:rPr>
-      </w:pPr>
-      <w:r>
-        <w:rPr>
-          <w:sz w:val="28"/>
-          <w:szCs w:val="28"/>
-        </w:rPr>
-        <w:t xml:space="preserve">Class is </w:t>
-      </w:r>
-      <w:proofErr w:type="gramStart"/>
-      <w:r>
-        <w:rPr>
-          <w:sz w:val="28"/>
-          <w:szCs w:val="28"/>
-        </w:rPr>
-        <w:t>definitely one</w:t>
-      </w:r>
-      <w:proofErr w:type="gramEnd"/>
-      <w:r>
-        <w:rPr>
-          <w:sz w:val="28"/>
-          <w:szCs w:val="28"/>
-        </w:rPr>
-        <w:t xml:space="preserve"> of the most special things among the features C++ has. It provides private, protected, and public permission to control the access of the members inside the class and greatly increases the safety when using C++ in case of touching or modifying anything unwanted, which cannot be done by the C language.</w:t>
-      </w:r>
-    </w:p>
-    <w:p>
-      <w:pPr>
-        <w:pStyle w:val="a3"/>
-        <w:ind w:leftChars="0" w:left="372"/>
-        <w:rPr>
-          <w:sz w:val="28"/>
-          <w:szCs w:val="28"/>
-        </w:rPr>
-      </w:pPr>
-    </w:p>
-    <w:p>
-      <w:pPr>
-        <w:pStyle w:val="a3"/>
-        <w:ind w:leftChars="0" w:firstLine="480"/>
-        <w:rPr>
-          <w:sz w:val="28"/>
-          <w:szCs w:val="28"/>
-        </w:rPr>
-      </w:pPr>
-      <w:r>
-        <w:rPr>
-          <w:sz w:val="28"/>
-          <w:szCs w:val="28"/>
-        </w:rPr>
-        <w:t>Another one bringing tremendous change is namespace, undoubtedly. With namespace, it can solve the conflicts brought by functions with the same name, which remained a problem in the C language previously, and provide the scope for type, function, variable, etc. to be identified inside it.</w:t>
-      </w:r>
-    </w:p>
-    <w:p>
-      <w:pPr>
-        <w:pStyle w:val="a3"/>
-        <w:ind w:leftChars="0" w:left="372"/>
-        <w:rPr>
-          <w:sz w:val="28"/>
-          <w:szCs w:val="28"/>
-        </w:rPr>
-      </w:pPr>
-    </w:p>
-    <w:p>
-      <w:pPr>
-        <w:pStyle w:val="a3"/>
-        <w:numPr>
-          <w:ilvl w:val="0"/>
-          <w:numId w:val="10"/>
-        </w:numPr>
-        <w:ind w:leftChars="0"/>
-        <w:rPr>
-          <w:sz w:val="28"/>
-          <w:szCs w:val="28"/>
-        </w:rPr>
-      </w:pPr>
-      <w:r>
-        <w:rPr>
-          <w:sz w:val="28"/>
-          <w:szCs w:val="28"/>
-        </w:rPr>
-        <w:t>D</w:t>
-      </w:r>
-      <w:r>
-        <w:rPr>
-          <w:sz w:val="28"/>
-          <w:szCs w:val="28"/>
-        </w:rPr>
-        <w:t>iscuss the advantages and/or disadvantages of programming in C++</w:t>
-      </w:r>
-      <w:r>
-        <w:rPr>
-          <w:sz w:val="28"/>
-          <w:szCs w:val="28"/>
-        </w:rPr>
-        <w:t>:</w:t>
-      </w:r>
-    </w:p>
-    <w:p>
-      <w:pPr>
-        <w:pStyle w:val="a3"/>
-        <w:ind w:leftChars="0" w:firstLine="480"/>
-        <w:rPr>
-          <w:sz w:val="28"/>
-          <w:szCs w:val="28"/>
-        </w:rPr>
-      </w:pPr>
-      <w:r>
-        <w:rPr>
-          <w:sz w:val="28"/>
-          <w:szCs w:val="28"/>
-        </w:rPr>
-        <w:t xml:space="preserve">One of the advantages of C++ is its weak typing, for sure. With weak typing, we could easily use </w:t>
-      </w:r>
-      <w:proofErr w:type="spellStart"/>
-      <w:r>
-        <w:rPr>
-          <w:sz w:val="28"/>
-          <w:szCs w:val="28"/>
-        </w:rPr>
-        <w:t>cin</w:t>
-      </w:r>
-      <w:proofErr w:type="spellEnd"/>
-      <w:r>
-        <w:rPr>
-          <w:sz w:val="28"/>
-          <w:szCs w:val="28"/>
-        </w:rPr>
-        <w:t>/</w:t>
-      </w:r>
-      <w:proofErr w:type="spellStart"/>
-      <w:r>
-        <w:rPr>
-          <w:sz w:val="28"/>
-          <w:szCs w:val="28"/>
-        </w:rPr>
-        <w:t>cout</w:t>
-      </w:r>
-      <w:proofErr w:type="spellEnd"/>
-      <w:r>
-        <w:rPr>
-          <w:sz w:val="28"/>
-          <w:szCs w:val="28"/>
-        </w:rPr>
-        <w:t xml:space="preserve"> to input/output the things we would like to send. In contrast, strong typing, which is mostly used in the C language, cause</w:t>
-      </w:r>
-      <w:r>
-        <w:rPr>
-          <w:sz w:val="28"/>
-          <w:szCs w:val="28"/>
-        </w:rPr>
-        <w:t>s</w:t>
-      </w:r>
-      <w:r>
-        <w:rPr>
-          <w:sz w:val="28"/>
-          <w:szCs w:val="28"/>
-        </w:rPr>
-        <w:t xml:space="preserve"> a lot of </w:t>
-      </w:r>
-      <w:proofErr w:type="gramStart"/>
-      <w:r>
-        <w:rPr>
-          <w:sz w:val="28"/>
-          <w:szCs w:val="28"/>
-        </w:rPr>
-        <w:t>trouble</w:t>
-      </w:r>
-      <w:proofErr w:type="gramEnd"/>
-      <w:r>
-        <w:rPr>
-          <w:sz w:val="28"/>
-          <w:szCs w:val="28"/>
-        </w:rPr>
-        <w:t xml:space="preserve"> and force</w:t>
-      </w:r>
-      <w:r>
-        <w:rPr>
-          <w:sz w:val="28"/>
-          <w:szCs w:val="28"/>
-        </w:rPr>
-        <w:t>s</w:t>
-      </w:r>
-      <w:r>
-        <w:rPr>
-          <w:sz w:val="28"/>
-          <w:szCs w:val="28"/>
-        </w:rPr>
-        <w:t xml:space="preserve"> us to think about the type while coding.</w:t>
-      </w:r>
-      <w:r>
-        <w:rPr>
-          <w:sz w:val="28"/>
-          <w:szCs w:val="28"/>
-        </w:rPr>
-        <w:t xml:space="preserve"> </w:t>
-      </w:r>
-      <w:r>
-        <w:rPr>
-          <w:sz w:val="28"/>
-          <w:szCs w:val="28"/>
-        </w:rPr>
-        <w:t>Furthermore, for instance, in C++11 and higher versions, there is a type called "auto" to assert the type of the variables automatically, and it can save a lot of time for us by shortening the time to think about the type of the variables and typing.</w:t>
-      </w:r>
-    </w:p>
-    <w:p>
-      <w:pPr>
-        <w:pStyle w:val="a3"/>
-        <w:ind w:leftChars="0" w:firstLine="480"/>
-        <w:rPr>
-          <w:sz w:val="28"/>
-          <w:szCs w:val="28"/>
-        </w:rPr>
-      </w:pPr>
-      <w:r>
-        <w:rPr>
-          <w:sz w:val="28"/>
-          <w:szCs w:val="28"/>
-        </w:rPr>
-        <w:t xml:space="preserve">Another advantage that </w:t>
-      </w:r>
-      <w:proofErr w:type="gramStart"/>
-      <w:r>
-        <w:rPr>
-          <w:sz w:val="28"/>
-          <w:szCs w:val="28"/>
-        </w:rPr>
-        <w:t>has to</w:t>
-      </w:r>
-      <w:proofErr w:type="gramEnd"/>
-      <w:r>
-        <w:rPr>
-          <w:sz w:val="28"/>
-          <w:szCs w:val="28"/>
-        </w:rPr>
-        <w:t xml:space="preserve"> be mentioned is the Standard Template Library (STL). Inside the Standard Template Library (STL), there are multiple things, like queue, stack, vector, etc., to be chosen to use in C++11 or higher versions, and it enhances the convenience of coding since we don’t have to build a complete data structure on our own but use the clear, safe, and fast code already implemented </w:t>
-      </w:r>
-      <w:r>
-        <w:rPr>
-          <w:sz w:val="28"/>
-          <w:szCs w:val="28"/>
-        </w:rPr>
-        <w:lastRenderedPageBreak/>
-        <w:t>by others.</w:t>
-      </w:r>
-    </w:p>
-    <w:p>
-      <w:pPr>
-        <w:rPr>
-          <w:sz w:val="28"/>
-          <w:szCs w:val="28"/>
-        </w:rPr>
-      </w:pPr>
-    </w:p>
-    <w:p>
-      <w:pPr>
-        <w:rPr>
-          <w:sz w:val="28"/>
-          <w:szCs w:val="28"/>
-        </w:rPr>
-      </w:pPr>
-      <w:r>
-        <w:rPr>
-          <w:sz w:val="28"/>
-          <w:szCs w:val="28"/>
-        </w:rPr>
-        <w:t xml:space="preserve">In this program, I separate the requirement into </w:t>
-      </w:r>
-      <w:r>
-        <w:rPr>
-          <w:sz w:val="28"/>
-          <w:szCs w:val="28"/>
-        </w:rPr>
-        <w:t>2</w:t>
-      </w:r>
-      <w:r>
-        <w:rPr>
-          <w:sz w:val="28"/>
-          <w:szCs w:val="28"/>
-        </w:rPr>
-        <w:t xml:space="preserve"> parts, which are main function, </w:t>
+        <w:t>Square, Triangle, and Rhombus</w:t>
       </w:r>
       <w:r>
         <w:rPr>
@@ -418,73 +83,40 @@
           <w:sz w:val="28"/>
           <w:szCs w:val="28"/>
         </w:rPr>
-        <w:t>Co</w:t>
+        <w:t xml:space="preserve"> a</w:t>
       </w:r>
       <w:r>
         <w:rPr>
           <w:sz w:val="28"/>
           <w:szCs w:val="28"/>
         </w:rPr>
-        <w:t xml:space="preserve">mplex </w:t>
+        <w:t xml:space="preserve">re derived from Draw class, and they share virtual functions, like info(), drawboard(), and printBoard(), and were implemented in each class afterward. Another thing </w:t>
       </w:r>
       <w:r>
         <w:rPr>
           <w:sz w:val="28"/>
           <w:szCs w:val="28"/>
         </w:rPr>
-        <w:t>class, respectively.</w:t>
+        <w:t>has</w:t>
       </w:r>
-    </w:p>
-    <w:p/>
-    <w:p>
-      <w:pPr>
+      <w:r>
         <w:rPr>
-          <w:b/>
-          <w:bCs/>
           <w:sz w:val="28"/>
           <w:szCs w:val="28"/>
         </w:rPr>
-      </w:pPr>
+        <w:t xml:space="preserve"> to be mentioned is that I create a different constructor which allow the derived classes use to initialize things and can secure the level of instance is at the right place.</w:t>
+      </w:r>
       <w:r>
         <w:rPr>
-          <w:rFonts w:hint="eastAsia"/>
-          <w:b/>
-          <w:bCs/>
           <w:sz w:val="28"/>
           <w:szCs w:val="28"/>
         </w:rPr>
-        <w:t>C</w:t>
-      </w:r>
-      <w:r>
-        <w:rPr>
-          <w:b/>
-          <w:bCs/>
-          <w:sz w:val="28"/>
-          <w:szCs w:val="28"/>
-        </w:rPr>
-        <w:t>omplex</w:t>
-      </w:r>
-      <w:r>
-        <w:rPr>
-          <w:b/>
-          <w:bCs/>
-          <w:sz w:val="28"/>
-          <w:szCs w:val="28"/>
-        </w:rPr>
-        <w:t xml:space="preserve"> </w:t>
-      </w:r>
-      <w:r>
-        <w:rPr>
-          <w:b/>
-          <w:bCs/>
-          <w:sz w:val="28"/>
-          <w:szCs w:val="28"/>
-        </w:rPr>
-        <w:t>Class</w:t>
+        <w:t xml:space="preserve"> Therefore, I don’t have to implement the default and assignment constructors in each class, but only call the constructor in Draw class, instead. The same case would happen in deconstructor as well since all instances are allocated at Draw class and can be used automatically when leave the program.</w:t>
       </w:r>
     </w:p>
     <w:p>
       <w:pPr>
+        <w:ind w:firstLine="480"/>
         <w:rPr>
           <w:sz w:val="28"/>
           <w:szCs w:val="28"/>
@@ -496,455 +128,14 @@
           <w:sz w:val="28"/>
           <w:szCs w:val="28"/>
         </w:rPr>
-        <w:t>T</w:t>
+        <w:t>I</w:t>
       </w:r>
       <w:r>
         <w:rPr>
           <w:sz w:val="28"/>
           <w:szCs w:val="28"/>
         </w:rPr>
-        <w:t xml:space="preserve">his class provides the necessary operations we need to </w:t>
-      </w:r>
-      <w:r>
-        <w:rPr>
-          <w:sz w:val="28"/>
-          <w:szCs w:val="28"/>
-        </w:rPr>
-        <w:t>do the complex arithmetic</w:t>
-      </w:r>
-      <w:r>
-        <w:rPr>
-          <w:sz w:val="28"/>
-          <w:szCs w:val="28"/>
-        </w:rPr>
-        <w:t>. Inside this class, we have:</w:t>
-      </w:r>
-    </w:p>
-    <w:p>
-      <w:pPr>
-        <w:pStyle w:val="a3"/>
-        <w:numPr>
-          <w:ilvl w:val="0"/>
-          <w:numId w:val="6"/>
-        </w:numPr>
-        <w:ind w:leftChars="0"/>
-        <w:rPr>
-          <w:sz w:val="28"/>
-          <w:szCs w:val="28"/>
-        </w:rPr>
-      </w:pPr>
-      <w:r>
-        <w:rPr>
-          <w:sz w:val="28"/>
-          <w:szCs w:val="28"/>
-        </w:rPr>
-        <w:t>Friend</w:t>
-      </w:r>
-    </w:p>
-    <w:p>
-      <w:pPr>
-        <w:pStyle w:val="a3"/>
-        <w:ind w:leftChars="0" w:left="960"/>
-        <w:rPr>
-          <w:rFonts w:hint="eastAsia"/>
-          <w:sz w:val="28"/>
-          <w:szCs w:val="28"/>
-        </w:rPr>
-      </w:pPr>
-      <w:r>
-        <w:rPr>
-          <w:rFonts w:hint="eastAsia"/>
-          <w:sz w:val="28"/>
-          <w:szCs w:val="28"/>
-        </w:rPr>
-        <w:t>L</w:t>
-      </w:r>
-      <w:r>
-        <w:rPr>
-          <w:sz w:val="28"/>
-          <w:szCs w:val="28"/>
-        </w:rPr>
-        <w:t xml:space="preserve">et the non-member functions, like iostream, +-*/, ==, </w:t>
-      </w:r>
-      <w:proofErr w:type="gramStart"/>
-      <w:r>
-        <w:rPr>
-          <w:sz w:val="28"/>
-          <w:szCs w:val="28"/>
-        </w:rPr>
-        <w:t>and !</w:t>
-      </w:r>
-      <w:proofErr w:type="gramEnd"/>
-      <w:r>
-        <w:rPr>
-          <w:sz w:val="28"/>
-          <w:szCs w:val="28"/>
-        </w:rPr>
-        <w:t>=, have the permission to access the member inside Complex class.</w:t>
-      </w:r>
-    </w:p>
-    <w:p>
-      <w:pPr>
-        <w:pStyle w:val="a3"/>
-        <w:numPr>
-          <w:ilvl w:val="0"/>
-          <w:numId w:val="6"/>
-        </w:numPr>
-        <w:ind w:leftChars="0"/>
-        <w:rPr>
-          <w:sz w:val="28"/>
-          <w:szCs w:val="28"/>
-        </w:rPr>
-      </w:pPr>
-      <w:r>
-        <w:rPr>
-          <w:rFonts w:hint="eastAsia"/>
-          <w:sz w:val="28"/>
-          <w:szCs w:val="28"/>
-        </w:rPr>
-        <w:t>P</w:t>
-      </w:r>
-      <w:r>
-        <w:rPr>
-          <w:sz w:val="28"/>
-          <w:szCs w:val="28"/>
-        </w:rPr>
-        <w:t>rivate:</w:t>
-      </w:r>
-    </w:p>
-    <w:p>
-      <w:pPr>
-        <w:pStyle w:val="a3"/>
-        <w:numPr>
-          <w:ilvl w:val="0"/>
-          <w:numId w:val="8"/>
-        </w:numPr>
-        <w:ind w:leftChars="0"/>
-        <w:rPr>
-          <w:sz w:val="28"/>
-          <w:szCs w:val="28"/>
-        </w:rPr>
-      </w:pPr>
-      <w:r>
-        <w:rPr>
-          <w:sz w:val="28"/>
-          <w:szCs w:val="28"/>
-        </w:rPr>
-        <w:t>real</w:t>
-      </w:r>
-      <w:r>
-        <w:rPr>
-          <w:sz w:val="28"/>
-          <w:szCs w:val="28"/>
-        </w:rPr>
-        <w:t xml:space="preserve">: a </w:t>
-      </w:r>
-      <w:r>
-        <w:rPr>
-          <w:sz w:val="28"/>
-          <w:szCs w:val="28"/>
-        </w:rPr>
-        <w:t>real number of a complex number.</w:t>
-      </w:r>
-    </w:p>
-    <w:p>
-      <w:pPr>
-        <w:pStyle w:val="a3"/>
-        <w:numPr>
-          <w:ilvl w:val="0"/>
-          <w:numId w:val="8"/>
-        </w:numPr>
-        <w:ind w:leftChars="0"/>
-        <w:rPr>
-          <w:sz w:val="28"/>
-          <w:szCs w:val="28"/>
-        </w:rPr>
-      </w:pPr>
-      <w:r>
-        <w:rPr>
-          <w:sz w:val="28"/>
-          <w:szCs w:val="28"/>
-        </w:rPr>
-        <w:t>imaginary</w:t>
-      </w:r>
-      <w:r>
-        <w:rPr>
-          <w:sz w:val="28"/>
-          <w:szCs w:val="28"/>
-        </w:rPr>
-        <w:t xml:space="preserve">: </w:t>
-      </w:r>
-      <w:r>
-        <w:rPr>
-          <w:sz w:val="28"/>
-          <w:szCs w:val="28"/>
-        </w:rPr>
-        <w:t xml:space="preserve">a </w:t>
-      </w:r>
-      <w:r>
-        <w:rPr>
-          <w:sz w:val="28"/>
-          <w:szCs w:val="28"/>
-        </w:rPr>
-        <w:t>real number of a complex number.</w:t>
-      </w:r>
-    </w:p>
-    <w:p>
-      <w:pPr>
-        <w:pStyle w:val="a3"/>
-        <w:numPr>
-          <w:ilvl w:val="0"/>
-          <w:numId w:val="6"/>
-        </w:numPr>
-        <w:ind w:leftChars="0"/>
-        <w:rPr>
-          <w:sz w:val="28"/>
-          <w:szCs w:val="28"/>
-        </w:rPr>
-      </w:pPr>
-      <w:r>
-        <w:rPr>
-          <w:rFonts w:hint="eastAsia"/>
-          <w:sz w:val="28"/>
-          <w:szCs w:val="28"/>
-        </w:rPr>
-        <w:t>P</w:t>
-      </w:r>
-      <w:r>
-        <w:rPr>
-          <w:sz w:val="28"/>
-          <w:szCs w:val="28"/>
-        </w:rPr>
-        <w:t>ublic:</w:t>
-      </w:r>
-    </w:p>
-    <w:p>
-      <w:pPr>
-        <w:pStyle w:val="a3"/>
-        <w:numPr>
-          <w:ilvl w:val="0"/>
-          <w:numId w:val="11"/>
-        </w:numPr>
-        <w:ind w:leftChars="0"/>
-        <w:rPr>
-          <w:sz w:val="28"/>
-          <w:szCs w:val="28"/>
-        </w:rPr>
-      </w:pPr>
-      <w:r>
-        <w:rPr>
-          <w:sz w:val="28"/>
-          <w:szCs w:val="28"/>
-        </w:rPr>
-        <w:t xml:space="preserve">Default constructor, copy constructor, and </w:t>
-      </w:r>
-      <w:proofErr w:type="gramStart"/>
-      <w:r>
-        <w:rPr>
-          <w:sz w:val="28"/>
-          <w:szCs w:val="28"/>
-        </w:rPr>
-        <w:t>destructor</w:t>
-      </w:r>
-      <w:proofErr w:type="gramEnd"/>
-    </w:p>
-    <w:p>
-      <w:pPr>
-        <w:pStyle w:val="a3"/>
-        <w:numPr>
-          <w:ilvl w:val="0"/>
-          <w:numId w:val="11"/>
-        </w:numPr>
-        <w:ind w:leftChars="0"/>
-        <w:rPr>
-          <w:sz w:val="28"/>
-          <w:szCs w:val="28"/>
-        </w:rPr>
-      </w:pPr>
-      <w:r>
-        <w:rPr>
-          <w:rFonts w:hint="eastAsia"/>
-          <w:sz w:val="28"/>
-          <w:szCs w:val="28"/>
-        </w:rPr>
-        <w:t>O</w:t>
-      </w:r>
-      <w:r>
-        <w:rPr>
-          <w:sz w:val="28"/>
-          <w:szCs w:val="28"/>
-        </w:rPr>
-        <w:t>verloading the functions, like +-*/, ==</w:t>
-      </w:r>
-      <w:proofErr w:type="gramStart"/>
-      <w:r>
-        <w:rPr>
-          <w:sz w:val="28"/>
-          <w:szCs w:val="28"/>
-        </w:rPr>
-        <w:t>, !</w:t>
-      </w:r>
-      <w:proofErr w:type="gramEnd"/>
-      <w:r>
-        <w:rPr>
-          <w:sz w:val="28"/>
-          <w:szCs w:val="28"/>
-        </w:rPr>
-        <w:t>=, etc., required in the assignment.</w:t>
-      </w:r>
-    </w:p>
-    <w:p>
-      <w:pPr>
-        <w:pStyle w:val="a3"/>
-        <w:numPr>
-          <w:ilvl w:val="0"/>
-          <w:numId w:val="11"/>
-        </w:numPr>
-        <w:ind w:leftChars="0"/>
-        <w:rPr>
-          <w:rFonts w:hint="eastAsia"/>
-          <w:sz w:val="28"/>
-          <w:szCs w:val="28"/>
-        </w:rPr>
-      </w:pPr>
-      <w:r>
-        <w:rPr>
-          <w:rFonts w:hint="eastAsia"/>
-          <w:sz w:val="28"/>
-          <w:szCs w:val="28"/>
-        </w:rPr>
-        <w:t>C</w:t>
-      </w:r>
-      <w:r>
-        <w:rPr>
-          <w:sz w:val="28"/>
-          <w:szCs w:val="28"/>
-        </w:rPr>
-        <w:t xml:space="preserve">reate functions, like </w:t>
-      </w:r>
-      <w:proofErr w:type="spellStart"/>
-      <w:r>
-        <w:rPr>
-          <w:sz w:val="28"/>
-          <w:szCs w:val="28"/>
-        </w:rPr>
-        <w:t>getRe</w:t>
-      </w:r>
-      <w:proofErr w:type="spellEnd"/>
-      <w:r>
-        <w:rPr>
-          <w:sz w:val="28"/>
-          <w:szCs w:val="28"/>
-        </w:rPr>
-        <w:t xml:space="preserve">, </w:t>
-      </w:r>
-      <w:proofErr w:type="spellStart"/>
-      <w:r>
-        <w:rPr>
-          <w:sz w:val="28"/>
-          <w:szCs w:val="28"/>
-        </w:rPr>
-        <w:t>getIm</w:t>
-      </w:r>
-      <w:proofErr w:type="spellEnd"/>
-      <w:r>
-        <w:rPr>
-          <w:sz w:val="28"/>
-          <w:szCs w:val="28"/>
-        </w:rPr>
-        <w:t xml:space="preserve">, </w:t>
-      </w:r>
-      <w:proofErr w:type="spellStart"/>
-      <w:r>
-        <w:rPr>
-          <w:sz w:val="28"/>
-          <w:szCs w:val="28"/>
-        </w:rPr>
-        <w:t>setRe</w:t>
-      </w:r>
-      <w:proofErr w:type="spellEnd"/>
-      <w:r>
-        <w:rPr>
-          <w:sz w:val="28"/>
-          <w:szCs w:val="28"/>
-        </w:rPr>
-        <w:t xml:space="preserve">, </w:t>
-      </w:r>
-      <w:proofErr w:type="spellStart"/>
-      <w:r>
-        <w:rPr>
-          <w:sz w:val="28"/>
-          <w:szCs w:val="28"/>
-        </w:rPr>
-        <w:t>setIm</w:t>
-      </w:r>
-      <w:proofErr w:type="spellEnd"/>
-      <w:r>
-        <w:rPr>
-          <w:sz w:val="28"/>
-          <w:szCs w:val="28"/>
-        </w:rPr>
-        <w:t>, and cabs, to fulfill the required operations.</w:t>
-      </w:r>
-    </w:p>
-    <w:p>
-      <w:pPr>
-        <w:rPr>
-          <w:b/>
-          <w:bCs/>
-          <w:sz w:val="28"/>
-          <w:szCs w:val="28"/>
-        </w:rPr>
-      </w:pPr>
-      <w:r>
-        <w:rPr>
-          <w:rFonts w:hint="eastAsia"/>
-          <w:b/>
-          <w:bCs/>
-          <w:sz w:val="28"/>
-          <w:szCs w:val="28"/>
-        </w:rPr>
-        <w:t>M</w:t>
-      </w:r>
-      <w:r>
-        <w:rPr>
-          <w:b/>
-          <w:bCs/>
-          <w:sz w:val="28"/>
-          <w:szCs w:val="28"/>
-        </w:rPr>
-        <w:t>ain function</w:t>
-      </w:r>
-    </w:p>
-    <w:p>
-      <w:pPr>
-        <w:rPr>
-          <w:sz w:val="28"/>
-          <w:szCs w:val="28"/>
-        </w:rPr>
-      </w:pPr>
-      <w:r>
-        <w:rPr>
-          <w:sz w:val="28"/>
-          <w:szCs w:val="28"/>
-        </w:rPr>
-        <w:t xml:space="preserve">This part is much easier than the previous one since we just </w:t>
-      </w:r>
-      <w:proofErr w:type="gramStart"/>
-      <w:r>
-        <w:rPr>
-          <w:sz w:val="28"/>
-          <w:szCs w:val="28"/>
-        </w:rPr>
-        <w:t>have to</w:t>
-      </w:r>
-      <w:proofErr w:type="gramEnd"/>
-      <w:r>
-        <w:rPr>
-          <w:sz w:val="28"/>
-          <w:szCs w:val="28"/>
-        </w:rPr>
-        <w:t xml:space="preserve"> implement the main function as a requirement. Therefore, I use the quadratic formula solution to solve the real number the user inputs and return the solution with the root(s) and verifier to guarantee that the answer I give is correct.</w:t>
+        <w:t>n each derived class, I implemented all the virtual functions, and only drawBoard() is different between each class, but the others share the same code.</w:t>
       </w:r>
     </w:p>
     <w:sectPr>

</xml_diff>